<commit_message>
-added lections: TViMS, Electronics -added OS labs_1-4
</commit_message>
<xml_diff>
--- a/ТСПП/lection/lection_6.docx
+++ b/ТСПП/lection/lection_6.docx
@@ -135,168 +135,98 @@
         <w:rPr>
           <w:rFonts w:ascii="Times New Roman" w:hAnsi="Times New Roman" w:cs="Times New Roman"/>
         </w:rPr>
-        <w:t xml:space="preserve">Экстремальное программирование одна из наиболее известных гибких методологий. Основатели: </w:t>
-      </w:r>
-      <w:proofErr w:type="spellStart"/>
-      <w:r>
-        <w:rPr>
-          <w:rFonts w:ascii="Times New Roman" w:hAnsi="Times New Roman" w:cs="Times New Roman"/>
-        </w:rPr>
-        <w:t>Кэнт</w:t>
-      </w:r>
-      <w:proofErr w:type="spellEnd"/>
+        <w:t>Экстремальное программирование одна из наиболее известных гибких методологий. Основатели: Кэнт Бэк, Уорт Канингем.</w:t>
+      </w:r>
+    </w:p>
+    <w:p>
+      <w:pPr>
+        <w:ind w:firstLine="708"/>
+        <w:contextualSpacing/>
+        <w:rPr>
+          <w:rFonts w:ascii="Times New Roman" w:hAnsi="Times New Roman" w:cs="Times New Roman"/>
+        </w:rPr>
+      </w:pPr>
+      <w:r>
+        <w:rPr>
+          <w:rFonts w:ascii="Times New Roman" w:hAnsi="Times New Roman" w:cs="Times New Roman"/>
+        </w:rPr>
+        <w:t>Итерационная модель: длительность месяц.</w:t>
+      </w:r>
+    </w:p>
+    <w:p>
+      <w:pPr>
+        <w:ind w:firstLine="708"/>
+        <w:contextualSpacing/>
+        <w:rPr>
+          <w:rFonts w:ascii="Times New Roman" w:hAnsi="Times New Roman" w:cs="Times New Roman"/>
+        </w:rPr>
+      </w:pPr>
+      <w:r>
+        <w:rPr>
+          <w:rFonts w:ascii="Times New Roman" w:hAnsi="Times New Roman" w:cs="Times New Roman"/>
+        </w:rPr>
+        <w:t xml:space="preserve">Небольшие команды </w:t>
+      </w:r>
+      <w:r>
+        <w:rPr>
+          <w:rFonts w:ascii="Times New Roman" w:hAnsi="Times New Roman" w:cs="Times New Roman"/>
+        </w:rPr>
+        <w:t xml:space="preserve">~10 </w:t>
+      </w:r>
+      <w:r>
+        <w:rPr>
+          <w:rFonts w:ascii="Times New Roman" w:hAnsi="Times New Roman" w:cs="Times New Roman"/>
+        </w:rPr>
+        <w:t>чел.</w:t>
+      </w:r>
+    </w:p>
+    <w:p>
+      <w:pPr>
+        <w:ind w:firstLine="708"/>
+        <w:contextualSpacing/>
+        <w:rPr>
+          <w:rFonts w:ascii="Times New Roman" w:hAnsi="Times New Roman" w:cs="Times New Roman"/>
+        </w:rPr>
+      </w:pPr>
+      <w:r>
+        <w:rPr>
+          <w:rFonts w:ascii="Times New Roman" w:hAnsi="Times New Roman" w:cs="Times New Roman"/>
+        </w:rPr>
+        <w:t>Впервые была применена в 1997-1998 год, при разработке системы по начислению зарплат.</w:t>
+      </w:r>
+    </w:p>
+    <w:p>
+      <w:pPr>
+        <w:ind w:firstLine="708"/>
+        <w:contextualSpacing/>
+        <w:rPr>
+          <w:rFonts w:ascii="Times New Roman" w:hAnsi="Times New Roman" w:cs="Times New Roman"/>
+        </w:rPr>
+      </w:pPr>
+      <w:r>
+        <w:rPr>
+          <w:rFonts w:ascii="Times New Roman" w:hAnsi="Times New Roman" w:cs="Times New Roman"/>
+        </w:rPr>
+        <w:t xml:space="preserve">В основе </w:t>
+      </w:r>
+      <w:r>
+        <w:rPr>
+          <w:rFonts w:ascii="Times New Roman" w:hAnsi="Times New Roman" w:cs="Times New Roman"/>
+          <w:lang w:val="en-US"/>
+        </w:rPr>
+        <w:t>XP</w:t>
+      </w:r>
       <w:r>
         <w:rPr>
           <w:rFonts w:ascii="Times New Roman" w:hAnsi="Times New Roman" w:cs="Times New Roman"/>
         </w:rPr>
         <w:t xml:space="preserve"> </w:t>
       </w:r>
-      <w:proofErr w:type="spellStart"/>
-      <w:r>
-        <w:rPr>
-          <w:rFonts w:ascii="Times New Roman" w:hAnsi="Times New Roman" w:cs="Times New Roman"/>
-        </w:rPr>
-        <w:t>Бэк</w:t>
-      </w:r>
-      <w:proofErr w:type="spellEnd"/>
-      <w:r>
-        <w:rPr>
-          <w:rFonts w:ascii="Times New Roman" w:hAnsi="Times New Roman" w:cs="Times New Roman"/>
-        </w:rPr>
-        <w:t xml:space="preserve">, </w:t>
-      </w:r>
-      <w:proofErr w:type="spellStart"/>
-      <w:r>
-        <w:rPr>
-          <w:rFonts w:ascii="Times New Roman" w:hAnsi="Times New Roman" w:cs="Times New Roman"/>
-        </w:rPr>
-        <w:t>Уорт</w:t>
-      </w:r>
-      <w:proofErr w:type="spellEnd"/>
-      <w:r>
-        <w:rPr>
-          <w:rFonts w:ascii="Times New Roman" w:hAnsi="Times New Roman" w:cs="Times New Roman"/>
-        </w:rPr>
-        <w:t xml:space="preserve"> </w:t>
-      </w:r>
-      <w:proofErr w:type="spellStart"/>
-      <w:r>
-        <w:rPr>
-          <w:rFonts w:ascii="Times New Roman" w:hAnsi="Times New Roman" w:cs="Times New Roman"/>
-        </w:rPr>
-        <w:t>Канингем</w:t>
-      </w:r>
-      <w:proofErr w:type="spellEnd"/>
-      <w:r>
-        <w:rPr>
-          <w:rFonts w:ascii="Times New Roman" w:hAnsi="Times New Roman" w:cs="Times New Roman"/>
-        </w:rPr>
-        <w:t>.</w:t>
-      </w:r>
-    </w:p>
-    <w:p>
-      <w:pPr>
-        <w:ind w:firstLine="708"/>
-        <w:contextualSpacing/>
-        <w:rPr>
-          <w:rFonts w:ascii="Times New Roman" w:hAnsi="Times New Roman" w:cs="Times New Roman"/>
-        </w:rPr>
-      </w:pPr>
-      <w:r>
-        <w:rPr>
-          <w:rFonts w:ascii="Times New Roman" w:hAnsi="Times New Roman" w:cs="Times New Roman"/>
-        </w:rPr>
-        <w:t>Итерационная модель: длительность месяц.</w:t>
-      </w:r>
-    </w:p>
-    <w:p>
-      <w:pPr>
-        <w:ind w:firstLine="708"/>
-        <w:contextualSpacing/>
-        <w:rPr>
-          <w:rFonts w:ascii="Times New Roman" w:hAnsi="Times New Roman" w:cs="Times New Roman"/>
-        </w:rPr>
-      </w:pPr>
-      <w:r>
-        <w:rPr>
-          <w:rFonts w:ascii="Times New Roman" w:hAnsi="Times New Roman" w:cs="Times New Roman"/>
-        </w:rPr>
-        <w:t xml:space="preserve">Небольшие команды </w:t>
-      </w:r>
-      <w:r>
-        <w:rPr>
-          <w:rFonts w:ascii="Times New Roman" w:hAnsi="Times New Roman" w:cs="Times New Roman"/>
-        </w:rPr>
-        <w:t xml:space="preserve">~10 </w:t>
-      </w:r>
-      <w:r>
-        <w:rPr>
-          <w:rFonts w:ascii="Times New Roman" w:hAnsi="Times New Roman" w:cs="Times New Roman"/>
-        </w:rPr>
-        <w:t>чел.</w:t>
-      </w:r>
-    </w:p>
-    <w:p>
-      <w:pPr>
-        <w:ind w:firstLine="708"/>
-        <w:contextualSpacing/>
-        <w:rPr>
-          <w:rFonts w:ascii="Times New Roman" w:hAnsi="Times New Roman" w:cs="Times New Roman"/>
-        </w:rPr>
-      </w:pPr>
-      <w:r>
-        <w:rPr>
-          <w:rFonts w:ascii="Times New Roman" w:hAnsi="Times New Roman" w:cs="Times New Roman"/>
-        </w:rPr>
-        <w:t>Впервые была применена в 1997-1998 год, при разработке системы по начислению зарплат.</w:t>
-      </w:r>
-    </w:p>
-    <w:p>
-      <w:pPr>
-        <w:ind w:firstLine="708"/>
-        <w:contextualSpacing/>
-        <w:rPr>
-          <w:rFonts w:ascii="Times New Roman" w:hAnsi="Times New Roman" w:cs="Times New Roman"/>
-        </w:rPr>
-      </w:pPr>
-      <w:r>
-        <w:rPr>
-          <w:rFonts w:ascii="Times New Roman" w:hAnsi="Times New Roman" w:cs="Times New Roman"/>
-        </w:rPr>
-        <w:t xml:space="preserve">В основе </w:t>
-      </w:r>
-      <w:r>
-        <w:rPr>
-          <w:rFonts w:ascii="Times New Roman" w:hAnsi="Times New Roman" w:cs="Times New Roman"/>
-          <w:lang w:val="en-US"/>
-        </w:rPr>
-        <w:t>XP</w:t>
-      </w:r>
-      <w:r>
-        <w:rPr>
-          <w:rFonts w:ascii="Times New Roman" w:hAnsi="Times New Roman" w:cs="Times New Roman"/>
-        </w:rPr>
-        <w:t xml:space="preserve"> </w:t>
-      </w:r>
-      <w:r>
-        <w:rPr>
-          <w:rFonts w:ascii="Times New Roman" w:hAnsi="Times New Roman" w:cs="Times New Roman"/>
-        </w:rPr>
-        <w:t xml:space="preserve">лежит 4 </w:t>
-      </w:r>
-      <w:proofErr w:type="gramStart"/>
-      <w:r>
-        <w:rPr>
-          <w:rFonts w:ascii="Times New Roman" w:hAnsi="Times New Roman" w:cs="Times New Roman"/>
-        </w:rPr>
-        <w:t>основных</w:t>
-      </w:r>
-      <w:proofErr w:type="gramEnd"/>
-      <w:r>
-        <w:rPr>
-          <w:rFonts w:ascii="Times New Roman" w:hAnsi="Times New Roman" w:cs="Times New Roman"/>
-        </w:rPr>
-        <w:t xml:space="preserve"> концепции:</w:t>
+      <w:r>
+        <w:rPr>
+          <w:rFonts w:ascii="Times New Roman" w:hAnsi="Times New Roman" w:cs="Times New Roman"/>
+        </w:rPr>
+        <w:t>лежит 4 основных концепции:</w:t>
       </w:r>
     </w:p>
     <w:p>
@@ -424,27 +354,13 @@
         <w:rPr>
           <w:rFonts w:ascii="Times New Roman" w:hAnsi="Times New Roman" w:cs="Times New Roman"/>
         </w:rPr>
-        <w:t xml:space="preserve">предлагает 12 основных </w:t>
-      </w:r>
-      <w:proofErr w:type="gramStart"/>
-      <w:r>
-        <w:rPr>
-          <w:rFonts w:ascii="Times New Roman" w:hAnsi="Times New Roman" w:cs="Times New Roman"/>
-        </w:rPr>
-        <w:t>приемов</w:t>
-      </w:r>
-      <w:r>
-        <w:rPr>
-          <w:rFonts w:ascii="Times New Roman" w:hAnsi="Times New Roman" w:cs="Times New Roman"/>
-        </w:rPr>
-        <w:t>(</w:t>
-      </w:r>
-      <w:proofErr w:type="gramEnd"/>
-      <w:r>
-        <w:rPr>
-          <w:rFonts w:ascii="Times New Roman" w:hAnsi="Times New Roman" w:cs="Times New Roman"/>
-        </w:rPr>
-        <w:t>разбитых на 4 группы)</w:t>
+        <w:t>предлагает 12 основных приемов</w:t>
+      </w:r>
+      <w:r>
+        <w:rPr>
+          <w:rFonts w:ascii="Times New Roman" w:hAnsi="Times New Roman" w:cs="Times New Roman"/>
+        </w:rPr>
+        <w:t>(разбитых на 4 группы)</w:t>
       </w:r>
       <w:r>
         <w:rPr>
@@ -469,29 +385,20 @@
           <w:rFonts w:ascii="Times New Roman" w:hAnsi="Times New Roman" w:cs="Times New Roman"/>
           <w:b/>
         </w:rPr>
-        <w:t>Короткий цикл обратной связ</w:t>
-      </w:r>
-      <w:proofErr w:type="gramStart"/>
-      <w:r>
-        <w:rPr>
-          <w:rFonts w:ascii="Times New Roman" w:hAnsi="Times New Roman" w:cs="Times New Roman"/>
-          <w:b/>
-        </w:rPr>
-        <w:t>и(</w:t>
-      </w:r>
-      <w:proofErr w:type="gramEnd"/>
-      <w:r>
-        <w:rPr>
-          <w:rFonts w:ascii="Times New Roman" w:hAnsi="Times New Roman" w:cs="Times New Roman"/>
-          <w:b/>
-        </w:rPr>
-        <w:t>получение обратной связи от заказчика в</w:t>
-      </w:r>
-      <w:r>
-        <w:rPr>
-          <w:rFonts w:ascii="Times New Roman" w:hAnsi="Times New Roman" w:cs="Times New Roman"/>
-        </w:rPr>
-        <w:t xml:space="preserve"> минимальные сроки)</w:t>
+        <w:t>Короткий цикл обратной связи(получение обратной связи от заказчика в</w:t>
+      </w:r>
+      <w:r>
+        <w:rPr>
+          <w:rFonts w:ascii="Times New Roman" w:hAnsi="Times New Roman" w:cs="Times New Roman"/>
+        </w:rPr>
+        <w:t xml:space="preserve"> </w:t>
+      </w:r>
+      <w:r>
+        <w:rPr>
+          <w:rFonts w:ascii="Times New Roman" w:hAnsi="Times New Roman" w:cs="Times New Roman"/>
+          <w:b/>
+        </w:rPr>
+        <w:t>минимальные сроки)</w:t>
       </w:r>
       <w:r>
         <w:rPr>
@@ -673,33 +580,11 @@
           <w:rFonts w:ascii="Times New Roman" w:hAnsi="Times New Roman" w:cs="Times New Roman"/>
         </w:rPr>
       </w:pPr>
-      <w:proofErr w:type="gramStart"/>
-      <w:r>
-        <w:rPr>
-          <w:rFonts w:ascii="Times New Roman" w:hAnsi="Times New Roman" w:cs="Times New Roman"/>
-        </w:rPr>
-        <w:t>Постоянный</w:t>
-      </w:r>
-      <w:proofErr w:type="gramEnd"/>
-      <w:r>
-        <w:rPr>
-          <w:rFonts w:ascii="Times New Roman" w:hAnsi="Times New Roman" w:cs="Times New Roman"/>
-        </w:rPr>
-        <w:t xml:space="preserve"> </w:t>
-      </w:r>
-      <w:proofErr w:type="spellStart"/>
-      <w:r>
-        <w:rPr>
-          <w:rFonts w:ascii="Times New Roman" w:hAnsi="Times New Roman" w:cs="Times New Roman"/>
-        </w:rPr>
-        <w:t>рефакторинг</w:t>
-      </w:r>
-      <w:proofErr w:type="spellEnd"/>
-      <w:r>
-        <w:rPr>
-          <w:rFonts w:ascii="Times New Roman" w:hAnsi="Times New Roman" w:cs="Times New Roman"/>
-        </w:rPr>
-        <w:t xml:space="preserve"> кода</w:t>
+      <w:r>
+        <w:rPr>
+          <w:rFonts w:ascii="Times New Roman" w:hAnsi="Times New Roman" w:cs="Times New Roman"/>
+        </w:rPr>
+        <w:t>Постоянный рефакторинг кода</w:t>
       </w:r>
     </w:p>
     <w:p>
@@ -866,692 +751,565 @@
           <w:rFonts w:ascii="Times New Roman" w:hAnsi="Times New Roman" w:cs="Times New Roman"/>
         </w:rPr>
       </w:pPr>
+      <w:r>
+        <w:rPr>
+          <w:rFonts w:ascii="Times New Roman" w:hAnsi="Times New Roman" w:cs="Times New Roman"/>
+        </w:rPr>
+        <w:t>40-ка часовая раб. неделя</w:t>
+      </w:r>
+    </w:p>
+    <w:p>
+      <w:pPr>
+        <w:contextualSpacing/>
+        <w:rPr>
+          <w:rFonts w:ascii="Times New Roman" w:hAnsi="Times New Roman" w:cs="Times New Roman"/>
+        </w:rPr>
+      </w:pPr>
+    </w:p>
+    <w:p>
+      <w:pPr>
+        <w:contextualSpacing/>
+        <w:rPr>
+          <w:rFonts w:ascii="Times New Roman" w:hAnsi="Times New Roman" w:cs="Times New Roman"/>
+        </w:rPr>
+      </w:pPr>
+      <w:r>
+        <w:rPr>
+          <w:rFonts w:ascii="Times New Roman" w:hAnsi="Times New Roman" w:cs="Times New Roman"/>
+        </w:rPr>
+        <w:t>ОСНОВНЫЕ ПРИЕМЫ:</w:t>
+      </w:r>
+    </w:p>
+    <w:p>
+      <w:pPr>
+        <w:contextualSpacing/>
+        <w:rPr>
+          <w:rFonts w:ascii="Times New Roman" w:hAnsi="Times New Roman" w:cs="Times New Roman"/>
+        </w:rPr>
+      </w:pPr>
+      <w:r>
+        <w:rPr>
+          <w:rFonts w:ascii="Times New Roman" w:hAnsi="Times New Roman" w:cs="Times New Roman"/>
+          <w:b/>
+        </w:rPr>
+        <w:t>Игра в планирование</w:t>
+      </w:r>
+      <w:r>
+        <w:rPr>
+          <w:rFonts w:ascii="Times New Roman" w:hAnsi="Times New Roman" w:cs="Times New Roman"/>
+        </w:rPr>
+        <w:t>(начало разработки). В данном приеме подразумевается активное взаимодействие заказчика и разработчика. Проводится каждые 3-6 недель, перед началом след. итерации. Позволяет корректировать требования к проекту в соответствии поступившим требованиям.</w:t>
+      </w:r>
+    </w:p>
+    <w:p>
+      <w:pPr>
+        <w:contextualSpacing/>
+        <w:rPr>
+          <w:rFonts w:ascii="Times New Roman" w:hAnsi="Times New Roman" w:cs="Times New Roman"/>
+        </w:rPr>
+      </w:pPr>
+    </w:p>
+    <w:p>
+      <w:pPr>
+        <w:contextualSpacing/>
+        <w:rPr>
+          <w:rFonts w:ascii="Times New Roman" w:hAnsi="Times New Roman" w:cs="Times New Roman"/>
+          <w:b/>
+        </w:rPr>
+      </w:pPr>
+      <w:r>
+        <w:rPr>
+          <w:rFonts w:ascii="Times New Roman" w:hAnsi="Times New Roman" w:cs="Times New Roman"/>
+          <w:b/>
+        </w:rPr>
+        <w:lastRenderedPageBreak/>
+        <w:t>Тестирование до начала разработки(разработка через тестирование)</w:t>
+      </w:r>
+    </w:p>
+    <w:p>
+      <w:pPr>
+        <w:contextualSpacing/>
+        <w:rPr>
+          <w:rFonts w:ascii="Times New Roman" w:hAnsi="Times New Roman" w:cs="Times New Roman"/>
+        </w:rPr>
+      </w:pPr>
+      <w:r>
+        <w:rPr>
+          <w:rFonts w:ascii="Times New Roman" w:hAnsi="Times New Roman" w:cs="Times New Roman"/>
+          <w:lang w:val="en-US"/>
+        </w:rPr>
+        <w:t>TDD</w:t>
+      </w:r>
+      <w:r>
+        <w:rPr>
+          <w:rFonts w:ascii="Times New Roman" w:hAnsi="Times New Roman" w:cs="Times New Roman"/>
+        </w:rPr>
+        <w:t>(</w:t>
+      </w:r>
+      <w:r>
+        <w:rPr>
+          <w:rFonts w:ascii="Times New Roman" w:hAnsi="Times New Roman" w:cs="Times New Roman"/>
+          <w:lang w:val="en-US"/>
+        </w:rPr>
+        <w:t>Test</w:t>
+      </w:r>
+      <w:r>
+        <w:rPr>
+          <w:rFonts w:ascii="Times New Roman" w:hAnsi="Times New Roman" w:cs="Times New Roman"/>
+        </w:rPr>
+        <w:t xml:space="preserve"> </w:t>
+      </w:r>
+      <w:r>
+        <w:rPr>
+          <w:rFonts w:ascii="Times New Roman" w:hAnsi="Times New Roman" w:cs="Times New Roman"/>
+          <w:lang w:val="en-US"/>
+        </w:rPr>
+        <w:t>Driven</w:t>
+      </w:r>
+      <w:r>
+        <w:rPr>
+          <w:rFonts w:ascii="Times New Roman" w:hAnsi="Times New Roman" w:cs="Times New Roman"/>
+        </w:rPr>
+        <w:t xml:space="preserve"> </w:t>
+      </w:r>
+      <w:r>
+        <w:rPr>
+          <w:rFonts w:ascii="Times New Roman" w:hAnsi="Times New Roman" w:cs="Times New Roman"/>
+          <w:lang w:val="en-US"/>
+        </w:rPr>
+        <w:t>Development</w:t>
+      </w:r>
+      <w:r>
+        <w:rPr>
+          <w:rFonts w:ascii="Times New Roman" w:hAnsi="Times New Roman" w:cs="Times New Roman"/>
+        </w:rPr>
+        <w:t>)</w:t>
+      </w:r>
+      <w:r>
+        <w:rPr>
+          <w:rFonts w:ascii="Times New Roman" w:hAnsi="Times New Roman" w:cs="Times New Roman"/>
+        </w:rPr>
+        <w:t xml:space="preserve"> </w:t>
+      </w:r>
+      <w:r>
+        <w:rPr>
+          <w:rFonts w:ascii="Times New Roman" w:hAnsi="Times New Roman" w:cs="Times New Roman"/>
+        </w:rPr>
+        <w:t>Написание модул</w:t>
+      </w:r>
+      <w:r>
+        <w:rPr>
+          <w:rFonts w:ascii="Times New Roman" w:hAnsi="Times New Roman" w:cs="Times New Roman"/>
+        </w:rPr>
+        <w:t xml:space="preserve">ьных тестов до создания классов. Процесс разработки завершается при прохождении </w:t>
+      </w:r>
+      <w:r>
+        <w:rPr>
+          <w:rFonts w:ascii="Times New Roman" w:hAnsi="Times New Roman" w:cs="Times New Roman"/>
+        </w:rPr>
+        <w:t xml:space="preserve">всех </w:t>
+      </w:r>
+      <w:r>
+        <w:rPr>
+          <w:rFonts w:ascii="Times New Roman" w:hAnsi="Times New Roman" w:cs="Times New Roman"/>
+        </w:rPr>
+        <w:t xml:space="preserve">указанных </w:t>
+      </w:r>
+      <w:r>
+        <w:rPr>
+          <w:rFonts w:ascii="Times New Roman" w:hAnsi="Times New Roman" w:cs="Times New Roman"/>
+        </w:rPr>
+        <w:t xml:space="preserve">наборов </w:t>
+      </w:r>
+      <w:r>
+        <w:rPr>
+          <w:rFonts w:ascii="Times New Roman" w:hAnsi="Times New Roman" w:cs="Times New Roman"/>
+        </w:rPr>
+        <w:t>тестов.</w:t>
+      </w:r>
+    </w:p>
+    <w:p>
+      <w:pPr>
+        <w:contextualSpacing/>
+        <w:rPr>
+          <w:rFonts w:ascii="Times New Roman" w:hAnsi="Times New Roman" w:cs="Times New Roman"/>
+        </w:rPr>
+      </w:pPr>
+    </w:p>
+    <w:p>
+      <w:pPr>
+        <w:contextualSpacing/>
+        <w:rPr>
+          <w:rFonts w:ascii="Times New Roman" w:hAnsi="Times New Roman" w:cs="Times New Roman"/>
+        </w:rPr>
+      </w:pPr>
+      <w:r>
+        <w:rPr>
+          <w:rFonts w:ascii="Times New Roman" w:hAnsi="Times New Roman" w:cs="Times New Roman"/>
+          <w:b/>
+        </w:rPr>
+        <w:t>Парное программирование</w:t>
+      </w:r>
+    </w:p>
+    <w:p>
+      <w:pPr>
+        <w:contextualSpacing/>
+        <w:rPr>
+          <w:rFonts w:ascii="Times New Roman" w:hAnsi="Times New Roman" w:cs="Times New Roman"/>
+        </w:rPr>
+      </w:pPr>
+      <w:r>
+        <w:rPr>
+          <w:rFonts w:ascii="Times New Roman" w:hAnsi="Times New Roman" w:cs="Times New Roman"/>
+        </w:rPr>
+        <w:t>Парная работа разработчиков за 1 компьютеров.</w:t>
+      </w:r>
+    </w:p>
+    <w:p>
+      <w:pPr>
+        <w:contextualSpacing/>
+        <w:rPr>
+          <w:rFonts w:ascii="Times New Roman" w:hAnsi="Times New Roman" w:cs="Times New Roman"/>
+        </w:rPr>
+      </w:pPr>
+      <w:r>
+        <w:rPr>
+          <w:rFonts w:ascii="Times New Roman" w:hAnsi="Times New Roman" w:cs="Times New Roman"/>
+        </w:rPr>
+        <w:t>Возможно совместная работа менее опытного разработчика с более опытным, или двух с примерно одинаковым уровнем. В результате снижается количество ошибок. Растет качество кода, а следовательно снижается время на тестирование и анализ.</w:t>
+      </w:r>
+      <w:r>
+        <w:rPr>
+          <w:rFonts w:ascii="Times New Roman" w:hAnsi="Times New Roman" w:cs="Times New Roman"/>
+        </w:rPr>
+        <w:t xml:space="preserve"> Распределяется ответственность между разработчиками за каждый участок кода.</w:t>
+      </w:r>
+    </w:p>
+    <w:p>
+      <w:pPr>
+        <w:contextualSpacing/>
+        <w:rPr>
+          <w:rFonts w:ascii="Times New Roman" w:hAnsi="Times New Roman" w:cs="Times New Roman"/>
+        </w:rPr>
+      </w:pPr>
+    </w:p>
+    <w:p>
+      <w:pPr>
+        <w:contextualSpacing/>
+        <w:rPr>
+          <w:rFonts w:ascii="Times New Roman" w:hAnsi="Times New Roman" w:cs="Times New Roman"/>
+          <w:b/>
+        </w:rPr>
+      </w:pPr>
+      <w:r>
+        <w:rPr>
+          <w:rFonts w:ascii="Times New Roman" w:hAnsi="Times New Roman" w:cs="Times New Roman"/>
+          <w:b/>
+        </w:rPr>
+        <w:t xml:space="preserve">Постоянный рефакторинг </w:t>
+      </w:r>
+      <w:r>
+        <w:rPr>
+          <w:rFonts w:ascii="Times New Roman" w:hAnsi="Times New Roman" w:cs="Times New Roman"/>
+          <w:b/>
+        </w:rPr>
+        <w:t>(переработка)</w:t>
+      </w:r>
+      <w:r>
+        <w:rPr>
+          <w:rFonts w:ascii="Times New Roman" w:hAnsi="Times New Roman" w:cs="Times New Roman"/>
+        </w:rPr>
+        <w:t xml:space="preserve"> </w:t>
+      </w:r>
+      <w:r>
+        <w:rPr>
+          <w:rFonts w:ascii="Times New Roman" w:hAnsi="Times New Roman" w:cs="Times New Roman"/>
+          <w:b/>
+        </w:rPr>
+        <w:t>кода</w:t>
+      </w:r>
+    </w:p>
+    <w:p>
+      <w:pPr>
+        <w:contextualSpacing/>
+        <w:rPr>
+          <w:rFonts w:ascii="Times New Roman" w:hAnsi="Times New Roman" w:cs="Times New Roman"/>
+        </w:rPr>
+      </w:pPr>
+      <w:r>
+        <w:rPr>
+          <w:rFonts w:ascii="Times New Roman" w:hAnsi="Times New Roman" w:cs="Times New Roman"/>
+        </w:rPr>
+        <w:t>Изменение внутреннего кода без явных изменений поведения программы</w:t>
+      </w:r>
+      <w:r>
+        <w:rPr>
+          <w:rFonts w:ascii="Times New Roman" w:hAnsi="Times New Roman" w:cs="Times New Roman"/>
+        </w:rPr>
+        <w:t>. Используется для дальнейшего удобства использования программистами</w:t>
+      </w:r>
+      <w:r>
+        <w:rPr>
+          <w:rFonts w:ascii="Times New Roman" w:hAnsi="Times New Roman" w:cs="Times New Roman"/>
+        </w:rPr>
+        <w:t>.</w:t>
+      </w:r>
+    </w:p>
+    <w:p>
+      <w:pPr>
+        <w:contextualSpacing/>
+        <w:rPr>
+          <w:rFonts w:ascii="Times New Roman" w:hAnsi="Times New Roman" w:cs="Times New Roman"/>
+        </w:rPr>
+      </w:pPr>
+    </w:p>
+    <w:p>
+      <w:pPr>
+        <w:contextualSpacing/>
+        <w:rPr>
+          <w:rFonts w:ascii="Times New Roman" w:hAnsi="Times New Roman" w:cs="Times New Roman"/>
+        </w:rPr>
+      </w:pPr>
+      <w:r>
+        <w:rPr>
+          <w:rFonts w:ascii="Times New Roman" w:hAnsi="Times New Roman" w:cs="Times New Roman"/>
+          <w:b/>
+        </w:rPr>
+        <w:t>Простота разработки</w:t>
+      </w:r>
+    </w:p>
+    <w:p>
+      <w:pPr>
+        <w:contextualSpacing/>
+        <w:rPr>
+          <w:rFonts w:ascii="Times New Roman" w:hAnsi="Times New Roman" w:cs="Times New Roman"/>
+        </w:rPr>
+      </w:pPr>
+      <w:r>
+        <w:rPr>
+          <w:rFonts w:ascii="Times New Roman" w:hAnsi="Times New Roman" w:cs="Times New Roman"/>
+        </w:rPr>
+        <w:t xml:space="preserve">Простота написания кода. </w:t>
+      </w:r>
+    </w:p>
+    <w:p>
+      <w:pPr>
+        <w:contextualSpacing/>
+        <w:rPr>
+          <w:rFonts w:ascii="Times New Roman" w:hAnsi="Times New Roman" w:cs="Times New Roman"/>
+        </w:rPr>
+      </w:pPr>
+    </w:p>
+    <w:p>
+      <w:pPr>
+        <w:contextualSpacing/>
+        <w:rPr>
+          <w:rFonts w:ascii="Times New Roman" w:hAnsi="Times New Roman" w:cs="Times New Roman"/>
+          <w:b/>
+        </w:rPr>
+      </w:pPr>
+      <w:r>
+        <w:rPr>
+          <w:rFonts w:ascii="Times New Roman" w:hAnsi="Times New Roman" w:cs="Times New Roman"/>
+          <w:b/>
+        </w:rPr>
+        <w:t>Коллективное владение кодом</w:t>
+      </w:r>
+    </w:p>
+    <w:p>
+      <w:pPr>
+        <w:contextualSpacing/>
+        <w:rPr>
+          <w:rFonts w:ascii="Times New Roman" w:hAnsi="Times New Roman" w:cs="Times New Roman"/>
+        </w:rPr>
+      </w:pPr>
+      <w:r>
+        <w:rPr>
+          <w:rFonts w:ascii="Times New Roman" w:hAnsi="Times New Roman" w:cs="Times New Roman"/>
+        </w:rPr>
+        <w:t>Выдвигается требование, что за каждый участок кода отвечает как минимум 2 человека</w:t>
+      </w:r>
+      <w:r>
+        <w:rPr>
+          <w:rFonts w:ascii="Times New Roman" w:hAnsi="Times New Roman" w:cs="Times New Roman"/>
+        </w:rPr>
+        <w:t>.</w:t>
+      </w:r>
+    </w:p>
+    <w:p>
+      <w:pPr>
+        <w:contextualSpacing/>
+        <w:rPr>
+          <w:rFonts w:ascii="Times New Roman" w:hAnsi="Times New Roman" w:cs="Times New Roman"/>
+        </w:rPr>
+      </w:pPr>
+    </w:p>
+    <w:p>
+      <w:pPr>
+        <w:contextualSpacing/>
+        <w:rPr>
+          <w:rFonts w:ascii="Times New Roman" w:hAnsi="Times New Roman" w:cs="Times New Roman"/>
+          <w:lang w:val="en-US"/>
+        </w:rPr>
+      </w:pPr>
+      <w:r>
+        <w:rPr>
+          <w:rFonts w:ascii="Times New Roman" w:hAnsi="Times New Roman" w:cs="Times New Roman"/>
+          <w:b/>
+        </w:rPr>
+        <w:t>Непрерывная</w:t>
+      </w:r>
+      <w:r>
+        <w:rPr>
+          <w:rFonts w:ascii="Times New Roman" w:hAnsi="Times New Roman" w:cs="Times New Roman"/>
+          <w:b/>
+          <w:lang w:val="en-US"/>
+        </w:rPr>
+        <w:t xml:space="preserve"> </w:t>
+      </w:r>
+      <w:r>
+        <w:rPr>
+          <w:rFonts w:ascii="Times New Roman" w:hAnsi="Times New Roman" w:cs="Times New Roman"/>
+          <w:b/>
+        </w:rPr>
+        <w:t>интеграция</w:t>
+      </w:r>
+      <w:r>
+        <w:rPr>
+          <w:rFonts w:ascii="Times New Roman" w:hAnsi="Times New Roman" w:cs="Times New Roman"/>
+          <w:b/>
+          <w:lang w:val="en-US"/>
+        </w:rPr>
+        <w:t>(</w:t>
+      </w:r>
+      <w:r>
+        <w:rPr>
+          <w:rFonts w:ascii="Times New Roman" w:hAnsi="Times New Roman" w:cs="Times New Roman"/>
+          <w:b/>
+          <w:lang w:val="en-US"/>
+        </w:rPr>
+        <w:t>CI – continue integration)</w:t>
+      </w:r>
+    </w:p>
+    <w:p>
+      <w:pPr>
+        <w:contextualSpacing/>
+        <w:rPr>
+          <w:rFonts w:ascii="Times New Roman" w:hAnsi="Times New Roman" w:cs="Times New Roman"/>
+        </w:rPr>
+      </w:pPr>
+      <w:r>
+        <w:rPr>
+          <w:rFonts w:ascii="Times New Roman" w:hAnsi="Times New Roman" w:cs="Times New Roman"/>
+        </w:rPr>
+        <w:t>Непрерывная инкрементная интеграция</w:t>
+      </w:r>
+      <w:r>
+        <w:rPr>
+          <w:rFonts w:ascii="Times New Roman" w:hAnsi="Times New Roman" w:cs="Times New Roman"/>
+        </w:rPr>
+        <w:t>.</w:t>
+      </w:r>
+    </w:p>
+    <w:p>
+      <w:pPr>
+        <w:contextualSpacing/>
+        <w:rPr>
+          <w:rFonts w:ascii="Times New Roman" w:hAnsi="Times New Roman" w:cs="Times New Roman"/>
+        </w:rPr>
+      </w:pPr>
+    </w:p>
+    <w:p>
+      <w:pPr>
+        <w:contextualSpacing/>
+        <w:rPr>
+          <w:rFonts w:ascii="Times New Roman" w:hAnsi="Times New Roman" w:cs="Times New Roman"/>
+          <w:b/>
+        </w:rPr>
+      </w:pPr>
+      <w:r>
+        <w:rPr>
+          <w:rFonts w:ascii="Times New Roman" w:hAnsi="Times New Roman" w:cs="Times New Roman"/>
+          <w:b/>
+        </w:rPr>
+        <w:t>Заказчик на рабочей площадке</w:t>
+      </w:r>
+    </w:p>
+    <w:p>
+      <w:pPr>
+        <w:contextualSpacing/>
+        <w:rPr>
+          <w:rFonts w:ascii="Times New Roman" w:hAnsi="Times New Roman" w:cs="Times New Roman"/>
+        </w:rPr>
+      </w:pPr>
+      <w:r>
+        <w:rPr>
+          <w:rFonts w:ascii="Times New Roman" w:hAnsi="Times New Roman" w:cs="Times New Roman"/>
+        </w:rPr>
+        <w:t>Наем человека сведущего в сфере разрабатываемого ПП, отвечающего на возникающие вопросы в процессе разработки</w:t>
+      </w:r>
+    </w:p>
+    <w:p>
+      <w:pPr>
+        <w:contextualSpacing/>
+        <w:rPr>
+          <w:rFonts w:ascii="Times New Roman" w:hAnsi="Times New Roman" w:cs="Times New Roman"/>
+        </w:rPr>
+      </w:pPr>
+    </w:p>
+    <w:p>
+      <w:pPr>
+        <w:contextualSpacing/>
+        <w:rPr>
+          <w:rFonts w:ascii="Times New Roman" w:hAnsi="Times New Roman" w:cs="Times New Roman"/>
+        </w:rPr>
+      </w:pPr>
+      <w:r>
+        <w:rPr>
+          <w:rFonts w:ascii="Times New Roman" w:hAnsi="Times New Roman" w:cs="Times New Roman"/>
+          <w:b/>
+        </w:rPr>
+        <w:t>Быстрый выпуск версий</w:t>
+      </w:r>
+    </w:p>
+    <w:p>
+      <w:pPr>
+        <w:contextualSpacing/>
+        <w:rPr>
+          <w:rFonts w:ascii="Times New Roman" w:hAnsi="Times New Roman" w:cs="Times New Roman"/>
+        </w:rPr>
+      </w:pPr>
+      <w:r>
+        <w:rPr>
+          <w:rFonts w:ascii="Times New Roman" w:hAnsi="Times New Roman" w:cs="Times New Roman"/>
+        </w:rPr>
+        <w:t>Формирования корректных требований от заказчика зависит от представляемого промежуточного продукта, на основе которого корректируются уже сформированные требования.</w:t>
+      </w:r>
+      <w:r>
+        <w:rPr>
+          <w:rFonts w:ascii="Times New Roman" w:hAnsi="Times New Roman" w:cs="Times New Roman"/>
+        </w:rPr>
+        <w:t xml:space="preserve"> Требования к продукту,</w:t>
+      </w:r>
+      <w:r>
+        <w:rPr>
+          <w:rFonts w:ascii="Times New Roman" w:hAnsi="Times New Roman" w:cs="Times New Roman"/>
+        </w:rPr>
+        <w:t xml:space="preserve"> выполненные части проекта </w:t>
+      </w:r>
       <w:bookmarkStart w:id="0" w:name="_GoBack"/>
-      <w:r>
-        <w:rPr>
-          <w:rFonts w:ascii="Times New Roman" w:hAnsi="Times New Roman" w:cs="Times New Roman"/>
-        </w:rPr>
-        <w:t>40-ка часовая раб</w:t>
-      </w:r>
-      <w:proofErr w:type="gramStart"/>
-      <w:r>
-        <w:rPr>
-          <w:rFonts w:ascii="Times New Roman" w:hAnsi="Times New Roman" w:cs="Times New Roman"/>
-        </w:rPr>
-        <w:t>.</w:t>
-      </w:r>
-      <w:proofErr w:type="gramEnd"/>
-      <w:r>
-        <w:rPr>
-          <w:rFonts w:ascii="Times New Roman" w:hAnsi="Times New Roman" w:cs="Times New Roman"/>
-        </w:rPr>
-        <w:t xml:space="preserve"> </w:t>
-      </w:r>
-      <w:proofErr w:type="gramStart"/>
-      <w:r>
-        <w:rPr>
-          <w:rFonts w:ascii="Times New Roman" w:hAnsi="Times New Roman" w:cs="Times New Roman"/>
-        </w:rPr>
-        <w:t>н</w:t>
-      </w:r>
-      <w:proofErr w:type="gramEnd"/>
-      <w:r>
-        <w:rPr>
-          <w:rFonts w:ascii="Times New Roman" w:hAnsi="Times New Roman" w:cs="Times New Roman"/>
-        </w:rPr>
-        <w:t>еделя</w:t>
-      </w:r>
-    </w:p>
-    <w:bookmarkEnd w:id="0"/>
-    <w:p>
-      <w:pPr>
-        <w:contextualSpacing/>
-        <w:rPr>
-          <w:rFonts w:ascii="Times New Roman" w:hAnsi="Times New Roman" w:cs="Times New Roman"/>
-        </w:rPr>
-      </w:pPr>
-    </w:p>
-    <w:p>
-      <w:pPr>
-        <w:contextualSpacing/>
-        <w:rPr>
-          <w:rFonts w:ascii="Times New Roman" w:hAnsi="Times New Roman" w:cs="Times New Roman"/>
-        </w:rPr>
-      </w:pPr>
-      <w:r>
-        <w:rPr>
-          <w:rFonts w:ascii="Times New Roman" w:hAnsi="Times New Roman" w:cs="Times New Roman"/>
-        </w:rPr>
-        <w:t>ОСНОВНЫЕ ПРИЕМЫ:</w:t>
-      </w:r>
-    </w:p>
-    <w:p>
-      <w:pPr>
-        <w:contextualSpacing/>
-        <w:rPr>
-          <w:rFonts w:ascii="Times New Roman" w:hAnsi="Times New Roman" w:cs="Times New Roman"/>
-          <w:lang w:val="en-US"/>
-        </w:rPr>
-      </w:pPr>
-      <w:r>
-        <w:rPr>
-          <w:rFonts w:ascii="Times New Roman" w:hAnsi="Times New Roman" w:cs="Times New Roman"/>
-          <w:b/>
-        </w:rPr>
-        <w:t>Игра в планировани</w:t>
-      </w:r>
-      <w:proofErr w:type="gramStart"/>
-      <w:r>
-        <w:rPr>
-          <w:rFonts w:ascii="Times New Roman" w:hAnsi="Times New Roman" w:cs="Times New Roman"/>
-          <w:b/>
-        </w:rPr>
-        <w:t>е</w:t>
-      </w:r>
-      <w:r>
-        <w:rPr>
-          <w:rFonts w:ascii="Times New Roman" w:hAnsi="Times New Roman" w:cs="Times New Roman"/>
-        </w:rPr>
-        <w:t>(</w:t>
-      </w:r>
-      <w:proofErr w:type="gramEnd"/>
-      <w:r>
-        <w:rPr>
-          <w:rFonts w:ascii="Times New Roman" w:hAnsi="Times New Roman" w:cs="Times New Roman"/>
-        </w:rPr>
-        <w:t>начало разработки). В данном приеме подразумевается активное взаимодействие заказчика и разработчика. Проводится каждые 3-6 недель, перед началом след</w:t>
-      </w:r>
-      <w:proofErr w:type="gramStart"/>
-      <w:r>
-        <w:rPr>
-          <w:rFonts w:ascii="Times New Roman" w:hAnsi="Times New Roman" w:cs="Times New Roman"/>
-        </w:rPr>
-        <w:t>.</w:t>
-      </w:r>
-      <w:proofErr w:type="gramEnd"/>
-      <w:r>
-        <w:rPr>
-          <w:rFonts w:ascii="Times New Roman" w:hAnsi="Times New Roman" w:cs="Times New Roman"/>
-        </w:rPr>
-        <w:t xml:space="preserve"> </w:t>
-      </w:r>
-      <w:proofErr w:type="gramStart"/>
-      <w:r>
-        <w:rPr>
-          <w:rFonts w:ascii="Times New Roman" w:hAnsi="Times New Roman" w:cs="Times New Roman"/>
-        </w:rPr>
-        <w:t>и</w:t>
-      </w:r>
-      <w:proofErr w:type="gramEnd"/>
-      <w:r>
-        <w:rPr>
-          <w:rFonts w:ascii="Times New Roman" w:hAnsi="Times New Roman" w:cs="Times New Roman"/>
-        </w:rPr>
-        <w:t>терации. Позволяет корректировать требования к проекту в соответствии поступившим требованиям.</w:t>
-      </w:r>
-    </w:p>
-    <w:p>
-      <w:pPr>
-        <w:contextualSpacing/>
-        <w:rPr>
-          <w:rFonts w:ascii="Times New Roman" w:hAnsi="Times New Roman" w:cs="Times New Roman"/>
-          <w:lang w:val="en-US"/>
-        </w:rPr>
-      </w:pPr>
-    </w:p>
-    <w:p>
-      <w:pPr>
-        <w:contextualSpacing/>
-        <w:rPr>
-          <w:rFonts w:ascii="Times New Roman" w:hAnsi="Times New Roman" w:cs="Times New Roman"/>
-          <w:b/>
-        </w:rPr>
-      </w:pPr>
-      <w:r>
-        <w:rPr>
-          <w:rFonts w:ascii="Times New Roman" w:hAnsi="Times New Roman" w:cs="Times New Roman"/>
-          <w:b/>
-        </w:rPr>
-        <w:lastRenderedPageBreak/>
-        <w:t>Тестирование до начала разработк</w:t>
-      </w:r>
-      <w:proofErr w:type="gramStart"/>
-      <w:r>
-        <w:rPr>
-          <w:rFonts w:ascii="Times New Roman" w:hAnsi="Times New Roman" w:cs="Times New Roman"/>
-          <w:b/>
-        </w:rPr>
-        <w:t>и(</w:t>
-      </w:r>
-      <w:proofErr w:type="gramEnd"/>
-      <w:r>
-        <w:rPr>
-          <w:rFonts w:ascii="Times New Roman" w:hAnsi="Times New Roman" w:cs="Times New Roman"/>
-          <w:b/>
-        </w:rPr>
-        <w:t>разработка через тестирование)</w:t>
-      </w:r>
-    </w:p>
-    <w:p>
-      <w:pPr>
-        <w:contextualSpacing/>
-        <w:rPr>
-          <w:rFonts w:ascii="Times New Roman" w:hAnsi="Times New Roman" w:cs="Times New Roman"/>
-        </w:rPr>
-      </w:pPr>
-      <w:proofErr w:type="gramStart"/>
-      <w:r>
-        <w:rPr>
-          <w:rFonts w:ascii="Times New Roman" w:hAnsi="Times New Roman" w:cs="Times New Roman"/>
-          <w:lang w:val="en-US"/>
-        </w:rPr>
-        <w:t>TDD</w:t>
-      </w:r>
-      <w:r>
-        <w:rPr>
-          <w:rFonts w:ascii="Times New Roman" w:hAnsi="Times New Roman" w:cs="Times New Roman"/>
-        </w:rPr>
-        <w:t>(</w:t>
-      </w:r>
-      <w:proofErr w:type="gramEnd"/>
-      <w:r>
-        <w:rPr>
-          <w:rFonts w:ascii="Times New Roman" w:hAnsi="Times New Roman" w:cs="Times New Roman"/>
-          <w:lang w:val="en-US"/>
-        </w:rPr>
-        <w:t>Test</w:t>
-      </w:r>
-      <w:r>
-        <w:rPr>
-          <w:rFonts w:ascii="Times New Roman" w:hAnsi="Times New Roman" w:cs="Times New Roman"/>
-        </w:rPr>
-        <w:t xml:space="preserve"> </w:t>
-      </w:r>
-      <w:r>
-        <w:rPr>
-          <w:rFonts w:ascii="Times New Roman" w:hAnsi="Times New Roman" w:cs="Times New Roman"/>
-          <w:lang w:val="en-US"/>
-        </w:rPr>
-        <w:t>Driven</w:t>
-      </w:r>
-      <w:r>
-        <w:rPr>
-          <w:rFonts w:ascii="Times New Roman" w:hAnsi="Times New Roman" w:cs="Times New Roman"/>
-        </w:rPr>
-        <w:t xml:space="preserve"> </w:t>
-      </w:r>
-      <w:r>
-        <w:rPr>
-          <w:rFonts w:ascii="Times New Roman" w:hAnsi="Times New Roman" w:cs="Times New Roman"/>
-          <w:lang w:val="en-US"/>
-        </w:rPr>
-        <w:t>Development</w:t>
-      </w:r>
-      <w:r>
-        <w:rPr>
-          <w:rFonts w:ascii="Times New Roman" w:hAnsi="Times New Roman" w:cs="Times New Roman"/>
-        </w:rPr>
-        <w:t>)</w:t>
-      </w:r>
-      <w:r>
-        <w:rPr>
-          <w:rFonts w:ascii="Times New Roman" w:hAnsi="Times New Roman" w:cs="Times New Roman"/>
-        </w:rPr>
-        <w:t xml:space="preserve"> </w:t>
-      </w:r>
-      <w:r>
-        <w:rPr>
-          <w:rFonts w:ascii="Times New Roman" w:hAnsi="Times New Roman" w:cs="Times New Roman"/>
-        </w:rPr>
-        <w:t>Написание модул</w:t>
-      </w:r>
-      <w:r>
-        <w:rPr>
-          <w:rFonts w:ascii="Times New Roman" w:hAnsi="Times New Roman" w:cs="Times New Roman"/>
-        </w:rPr>
-        <w:t xml:space="preserve">ьных тестов до создания классов. Процесс разработки завершается при прохождении </w:t>
-      </w:r>
-      <w:r>
-        <w:rPr>
-          <w:rFonts w:ascii="Times New Roman" w:hAnsi="Times New Roman" w:cs="Times New Roman"/>
-        </w:rPr>
-        <w:t xml:space="preserve">всех </w:t>
-      </w:r>
-      <w:r>
-        <w:rPr>
-          <w:rFonts w:ascii="Times New Roman" w:hAnsi="Times New Roman" w:cs="Times New Roman"/>
-        </w:rPr>
-        <w:t xml:space="preserve">указанных </w:t>
-      </w:r>
-      <w:r>
-        <w:rPr>
-          <w:rFonts w:ascii="Times New Roman" w:hAnsi="Times New Roman" w:cs="Times New Roman"/>
-        </w:rPr>
-        <w:t xml:space="preserve">наборов </w:t>
-      </w:r>
-      <w:r>
-        <w:rPr>
-          <w:rFonts w:ascii="Times New Roman" w:hAnsi="Times New Roman" w:cs="Times New Roman"/>
-        </w:rPr>
-        <w:t>тестов.</w:t>
-      </w:r>
-    </w:p>
-    <w:p>
-      <w:pPr>
-        <w:contextualSpacing/>
-        <w:rPr>
-          <w:rFonts w:ascii="Times New Roman" w:hAnsi="Times New Roman" w:cs="Times New Roman"/>
-        </w:rPr>
-      </w:pPr>
-    </w:p>
-    <w:p>
-      <w:pPr>
-        <w:contextualSpacing/>
-        <w:rPr>
-          <w:rFonts w:ascii="Times New Roman" w:hAnsi="Times New Roman" w:cs="Times New Roman"/>
-        </w:rPr>
-      </w:pPr>
-      <w:r>
-        <w:rPr>
-          <w:rFonts w:ascii="Times New Roman" w:hAnsi="Times New Roman" w:cs="Times New Roman"/>
-          <w:b/>
-        </w:rPr>
-        <w:t>Парное программирование</w:t>
-      </w:r>
-    </w:p>
-    <w:p>
-      <w:pPr>
-        <w:contextualSpacing/>
-        <w:rPr>
-          <w:rFonts w:ascii="Times New Roman" w:hAnsi="Times New Roman" w:cs="Times New Roman"/>
-        </w:rPr>
-      </w:pPr>
-      <w:r>
-        <w:rPr>
-          <w:rFonts w:ascii="Times New Roman" w:hAnsi="Times New Roman" w:cs="Times New Roman"/>
-        </w:rPr>
-        <w:t>Парная работа разработчиков за 1 компьютеров.</w:t>
-      </w:r>
-    </w:p>
-    <w:p>
-      <w:pPr>
-        <w:contextualSpacing/>
-        <w:rPr>
-          <w:rFonts w:ascii="Times New Roman" w:hAnsi="Times New Roman" w:cs="Times New Roman"/>
-        </w:rPr>
-      </w:pPr>
-      <w:r>
-        <w:rPr>
-          <w:rFonts w:ascii="Times New Roman" w:hAnsi="Times New Roman" w:cs="Times New Roman"/>
-        </w:rPr>
-        <w:t xml:space="preserve">Возможно совместная работа менее опытного разработчика с более опытным, или двух с примерно одинаковым уровнем. В результате снижается количество ошибок. Растет качество кода, </w:t>
-      </w:r>
-      <w:proofErr w:type="gramStart"/>
-      <w:r>
-        <w:rPr>
-          <w:rFonts w:ascii="Times New Roman" w:hAnsi="Times New Roman" w:cs="Times New Roman"/>
-        </w:rPr>
-        <w:t>а</w:t>
-      </w:r>
-      <w:proofErr w:type="gramEnd"/>
-      <w:r>
-        <w:rPr>
-          <w:rFonts w:ascii="Times New Roman" w:hAnsi="Times New Roman" w:cs="Times New Roman"/>
-        </w:rPr>
-        <w:t xml:space="preserve"> следовательно снижается время на тестирование и анализ.</w:t>
-      </w:r>
-      <w:r>
-        <w:rPr>
-          <w:rFonts w:ascii="Times New Roman" w:hAnsi="Times New Roman" w:cs="Times New Roman"/>
-        </w:rPr>
-        <w:t xml:space="preserve"> Распределяется ответственность между разработчиками за каждый участок кода.</w:t>
-      </w:r>
-    </w:p>
-    <w:p>
-      <w:pPr>
-        <w:contextualSpacing/>
-        <w:rPr>
-          <w:rFonts w:ascii="Times New Roman" w:hAnsi="Times New Roman" w:cs="Times New Roman"/>
-        </w:rPr>
-      </w:pPr>
-    </w:p>
-    <w:p>
-      <w:pPr>
-        <w:contextualSpacing/>
-        <w:rPr>
-          <w:rFonts w:ascii="Times New Roman" w:hAnsi="Times New Roman" w:cs="Times New Roman"/>
-          <w:b/>
-        </w:rPr>
-      </w:pPr>
-      <w:proofErr w:type="gramStart"/>
-      <w:r>
-        <w:rPr>
-          <w:rFonts w:ascii="Times New Roman" w:hAnsi="Times New Roman" w:cs="Times New Roman"/>
-          <w:b/>
-        </w:rPr>
-        <w:t>Постоянный</w:t>
-      </w:r>
-      <w:proofErr w:type="gramEnd"/>
-      <w:r>
-        <w:rPr>
-          <w:rFonts w:ascii="Times New Roman" w:hAnsi="Times New Roman" w:cs="Times New Roman"/>
-          <w:b/>
-        </w:rPr>
-        <w:t xml:space="preserve"> </w:t>
-      </w:r>
-      <w:proofErr w:type="spellStart"/>
-      <w:r>
-        <w:rPr>
-          <w:rFonts w:ascii="Times New Roman" w:hAnsi="Times New Roman" w:cs="Times New Roman"/>
-          <w:b/>
-        </w:rPr>
-        <w:t>рефакторинг</w:t>
-      </w:r>
-      <w:proofErr w:type="spellEnd"/>
-      <w:r>
-        <w:rPr>
-          <w:rFonts w:ascii="Times New Roman" w:hAnsi="Times New Roman" w:cs="Times New Roman"/>
-          <w:b/>
-        </w:rPr>
-        <w:t xml:space="preserve"> </w:t>
-      </w:r>
-      <w:r>
-        <w:rPr>
-          <w:rFonts w:ascii="Times New Roman" w:hAnsi="Times New Roman" w:cs="Times New Roman"/>
-          <w:b/>
-        </w:rPr>
-        <w:t>(переработка)</w:t>
-      </w:r>
-      <w:r>
-        <w:rPr>
-          <w:rFonts w:ascii="Times New Roman" w:hAnsi="Times New Roman" w:cs="Times New Roman"/>
-        </w:rPr>
-        <w:t xml:space="preserve"> </w:t>
-      </w:r>
-      <w:r>
-        <w:rPr>
-          <w:rFonts w:ascii="Times New Roman" w:hAnsi="Times New Roman" w:cs="Times New Roman"/>
-          <w:b/>
-        </w:rPr>
-        <w:t>кода</w:t>
-      </w:r>
-    </w:p>
-    <w:p>
-      <w:pPr>
-        <w:contextualSpacing/>
-        <w:rPr>
-          <w:rFonts w:ascii="Times New Roman" w:hAnsi="Times New Roman" w:cs="Times New Roman"/>
-        </w:rPr>
-      </w:pPr>
-      <w:r>
-        <w:rPr>
-          <w:rFonts w:ascii="Times New Roman" w:hAnsi="Times New Roman" w:cs="Times New Roman"/>
-        </w:rPr>
-        <w:t>Изменение внутреннего кода без явных изменений поведения программы</w:t>
-      </w:r>
-      <w:r>
-        <w:rPr>
-          <w:rFonts w:ascii="Times New Roman" w:hAnsi="Times New Roman" w:cs="Times New Roman"/>
-        </w:rPr>
-        <w:t>. Используется для дальнейшего удобства использования программистами</w:t>
-      </w:r>
-      <w:r>
-        <w:rPr>
-          <w:rFonts w:ascii="Times New Roman" w:hAnsi="Times New Roman" w:cs="Times New Roman"/>
-        </w:rPr>
-        <w:t>.</w:t>
-      </w:r>
-    </w:p>
-    <w:p>
-      <w:pPr>
-        <w:contextualSpacing/>
-        <w:rPr>
-          <w:rFonts w:ascii="Times New Roman" w:hAnsi="Times New Roman" w:cs="Times New Roman"/>
-        </w:rPr>
-      </w:pPr>
-    </w:p>
-    <w:p>
-      <w:pPr>
-        <w:contextualSpacing/>
-        <w:rPr>
-          <w:rFonts w:ascii="Times New Roman" w:hAnsi="Times New Roman" w:cs="Times New Roman"/>
-        </w:rPr>
-      </w:pPr>
-      <w:r>
-        <w:rPr>
-          <w:rFonts w:ascii="Times New Roman" w:hAnsi="Times New Roman" w:cs="Times New Roman"/>
-          <w:b/>
-        </w:rPr>
-        <w:t>Простота разработки</w:t>
-      </w:r>
-    </w:p>
-    <w:p>
-      <w:pPr>
-        <w:contextualSpacing/>
-        <w:rPr>
-          <w:rFonts w:ascii="Times New Roman" w:hAnsi="Times New Roman" w:cs="Times New Roman"/>
-        </w:rPr>
-      </w:pPr>
-      <w:r>
-        <w:rPr>
-          <w:rFonts w:ascii="Times New Roman" w:hAnsi="Times New Roman" w:cs="Times New Roman"/>
-        </w:rPr>
-        <w:t xml:space="preserve">Простота написания кода. </w:t>
-      </w:r>
-    </w:p>
-    <w:p>
-      <w:pPr>
-        <w:contextualSpacing/>
-        <w:rPr>
-          <w:rFonts w:ascii="Times New Roman" w:hAnsi="Times New Roman" w:cs="Times New Roman"/>
-        </w:rPr>
-      </w:pPr>
-    </w:p>
-    <w:p>
-      <w:pPr>
-        <w:contextualSpacing/>
-        <w:rPr>
-          <w:rFonts w:ascii="Times New Roman" w:hAnsi="Times New Roman" w:cs="Times New Roman"/>
-          <w:b/>
-        </w:rPr>
-      </w:pPr>
-      <w:r>
-        <w:rPr>
-          <w:rFonts w:ascii="Times New Roman" w:hAnsi="Times New Roman" w:cs="Times New Roman"/>
-          <w:b/>
-        </w:rPr>
-        <w:t>Коллективное владение кодом</w:t>
-      </w:r>
-    </w:p>
-    <w:p>
-      <w:pPr>
-        <w:contextualSpacing/>
-        <w:rPr>
-          <w:rFonts w:ascii="Times New Roman" w:hAnsi="Times New Roman" w:cs="Times New Roman"/>
-        </w:rPr>
-      </w:pPr>
-      <w:r>
-        <w:rPr>
-          <w:rFonts w:ascii="Times New Roman" w:hAnsi="Times New Roman" w:cs="Times New Roman"/>
-        </w:rPr>
-        <w:t>Выдвигается требование, что за каждый участок кода отвечает как минимум 2 человека</w:t>
-      </w:r>
-      <w:r>
-        <w:rPr>
-          <w:rFonts w:ascii="Times New Roman" w:hAnsi="Times New Roman" w:cs="Times New Roman"/>
-        </w:rPr>
-        <w:t>.</w:t>
-      </w:r>
-    </w:p>
-    <w:p>
-      <w:pPr>
-        <w:contextualSpacing/>
-        <w:rPr>
-          <w:rFonts w:ascii="Times New Roman" w:hAnsi="Times New Roman" w:cs="Times New Roman"/>
-        </w:rPr>
-      </w:pPr>
-    </w:p>
-    <w:p>
-      <w:pPr>
-        <w:contextualSpacing/>
-        <w:rPr>
-          <w:rFonts w:ascii="Times New Roman" w:hAnsi="Times New Roman" w:cs="Times New Roman"/>
-          <w:lang w:val="en-US"/>
-        </w:rPr>
-      </w:pPr>
-      <w:r>
-        <w:rPr>
-          <w:rFonts w:ascii="Times New Roman" w:hAnsi="Times New Roman" w:cs="Times New Roman"/>
-          <w:b/>
-        </w:rPr>
-        <w:t>Непрерывная</w:t>
-      </w:r>
-      <w:r>
-        <w:rPr>
-          <w:rFonts w:ascii="Times New Roman" w:hAnsi="Times New Roman" w:cs="Times New Roman"/>
-          <w:b/>
-          <w:lang w:val="en-US"/>
-        </w:rPr>
-        <w:t xml:space="preserve"> </w:t>
-      </w:r>
-      <w:r>
-        <w:rPr>
-          <w:rFonts w:ascii="Times New Roman" w:hAnsi="Times New Roman" w:cs="Times New Roman"/>
-          <w:b/>
-        </w:rPr>
-        <w:t>интеграция</w:t>
-      </w:r>
-      <w:r>
-        <w:rPr>
-          <w:rFonts w:ascii="Times New Roman" w:hAnsi="Times New Roman" w:cs="Times New Roman"/>
-          <w:b/>
-          <w:lang w:val="en-US"/>
-        </w:rPr>
-        <w:t>(</w:t>
-      </w:r>
-      <w:r>
-        <w:rPr>
-          <w:rFonts w:ascii="Times New Roman" w:hAnsi="Times New Roman" w:cs="Times New Roman"/>
-          <w:b/>
-          <w:lang w:val="en-US"/>
-        </w:rPr>
-        <w:t>CI – continue integration)</w:t>
-      </w:r>
-    </w:p>
-    <w:p>
-      <w:pPr>
-        <w:contextualSpacing/>
-        <w:rPr>
-          <w:rFonts w:ascii="Times New Roman" w:hAnsi="Times New Roman" w:cs="Times New Roman"/>
-        </w:rPr>
-      </w:pPr>
-      <w:r>
-        <w:rPr>
-          <w:rFonts w:ascii="Times New Roman" w:hAnsi="Times New Roman" w:cs="Times New Roman"/>
-        </w:rPr>
-        <w:t>Непрерывная инкрементная интеграция</w:t>
-      </w:r>
-      <w:r>
-        <w:rPr>
-          <w:rFonts w:ascii="Times New Roman" w:hAnsi="Times New Roman" w:cs="Times New Roman"/>
-          <w:lang w:val="en-US"/>
-        </w:rPr>
-        <w:t>.</w:t>
-      </w:r>
-    </w:p>
-    <w:p>
-      <w:pPr>
-        <w:contextualSpacing/>
-        <w:rPr>
-          <w:rFonts w:ascii="Times New Roman" w:hAnsi="Times New Roman" w:cs="Times New Roman"/>
-        </w:rPr>
-      </w:pPr>
-    </w:p>
-    <w:p>
-      <w:pPr>
-        <w:contextualSpacing/>
-        <w:rPr>
-          <w:rFonts w:ascii="Times New Roman" w:hAnsi="Times New Roman" w:cs="Times New Roman"/>
-          <w:b/>
-        </w:rPr>
-      </w:pPr>
-      <w:r>
-        <w:rPr>
-          <w:rFonts w:ascii="Times New Roman" w:hAnsi="Times New Roman" w:cs="Times New Roman"/>
-          <w:b/>
-        </w:rPr>
-        <w:t>Заказчик на рабочей площадке</w:t>
-      </w:r>
-    </w:p>
-    <w:p>
-      <w:pPr>
-        <w:contextualSpacing/>
-        <w:rPr>
-          <w:rFonts w:ascii="Times New Roman" w:hAnsi="Times New Roman" w:cs="Times New Roman"/>
-        </w:rPr>
-      </w:pPr>
-      <w:r>
-        <w:rPr>
-          <w:rFonts w:ascii="Times New Roman" w:hAnsi="Times New Roman" w:cs="Times New Roman"/>
-        </w:rPr>
-        <w:t>Наем человека сведущего в сфере разрабатываемого ПП, отвечающего на возникающие вопросы в процессе разработки</w:t>
-      </w:r>
-    </w:p>
-    <w:p>
-      <w:pPr>
-        <w:contextualSpacing/>
-        <w:rPr>
-          <w:rFonts w:ascii="Times New Roman" w:hAnsi="Times New Roman" w:cs="Times New Roman"/>
-        </w:rPr>
-      </w:pPr>
-    </w:p>
-    <w:p>
-      <w:pPr>
-        <w:contextualSpacing/>
-        <w:rPr>
-          <w:rFonts w:ascii="Times New Roman" w:hAnsi="Times New Roman" w:cs="Times New Roman"/>
-        </w:rPr>
-      </w:pPr>
-      <w:r>
-        <w:rPr>
-          <w:rFonts w:ascii="Times New Roman" w:hAnsi="Times New Roman" w:cs="Times New Roman"/>
-          <w:b/>
-        </w:rPr>
-        <w:t>Быстрый выпуск версий</w:t>
-      </w:r>
-    </w:p>
-    <w:p>
-      <w:pPr>
-        <w:contextualSpacing/>
-        <w:rPr>
-          <w:rFonts w:ascii="Times New Roman" w:hAnsi="Times New Roman" w:cs="Times New Roman"/>
-        </w:rPr>
-      </w:pPr>
-      <w:r>
-        <w:rPr>
-          <w:rFonts w:ascii="Times New Roman" w:hAnsi="Times New Roman" w:cs="Times New Roman"/>
-        </w:rPr>
-        <w:t>Формирования корректных требований от заказчика зависит от представляемого промежуточного продукта, на основе которого корректируются уже сформированные требования.</w:t>
-      </w:r>
-      <w:r>
-        <w:rPr>
-          <w:rFonts w:ascii="Times New Roman" w:hAnsi="Times New Roman" w:cs="Times New Roman"/>
-        </w:rPr>
-        <w:t xml:space="preserve"> Требования к продукту, </w:t>
-      </w:r>
-      <w:proofErr w:type="gramStart"/>
-      <w:r>
-        <w:rPr>
-          <w:rFonts w:ascii="Times New Roman" w:hAnsi="Times New Roman" w:cs="Times New Roman"/>
-        </w:rPr>
-        <w:t>то</w:t>
-      </w:r>
-      <w:proofErr w:type="gramEnd"/>
-      <w:r>
-        <w:rPr>
-          <w:rFonts w:ascii="Times New Roman" w:hAnsi="Times New Roman" w:cs="Times New Roman"/>
-        </w:rPr>
-        <w:t xml:space="preserve"> что мы выполнили должно быть подвержено тестированию!</w:t>
+      <w:bookmarkEnd w:id="0"/>
+      <w:r>
+        <w:rPr>
+          <w:rFonts w:ascii="Times New Roman" w:hAnsi="Times New Roman" w:cs="Times New Roman"/>
+        </w:rPr>
+        <w:t>должны быть подвержены</w:t>
+      </w:r>
+      <w:r>
+        <w:rPr>
+          <w:rFonts w:ascii="Times New Roman" w:hAnsi="Times New Roman" w:cs="Times New Roman"/>
+        </w:rPr>
+        <w:t xml:space="preserve"> тестированию!</w:t>
       </w:r>
     </w:p>
     <w:p>
@@ -1701,21 +1459,7 @@
         <w:rPr>
           <w:rFonts w:ascii="Times New Roman" w:hAnsi="Times New Roman" w:cs="Times New Roman"/>
         </w:rPr>
-        <w:t xml:space="preserve">. Ассоциация текущих заданий с ранее </w:t>
-      </w:r>
-      <w:proofErr w:type="gramStart"/>
-      <w:r>
-        <w:rPr>
-          <w:rFonts w:ascii="Times New Roman" w:hAnsi="Times New Roman" w:cs="Times New Roman"/>
-        </w:rPr>
-        <w:t>выполненными</w:t>
-      </w:r>
-      <w:proofErr w:type="gramEnd"/>
-      <w:r>
-        <w:rPr>
-          <w:rFonts w:ascii="Times New Roman" w:hAnsi="Times New Roman" w:cs="Times New Roman"/>
-        </w:rPr>
-        <w:t>.</w:t>
+        <w:t>. Ассоциация текущих заданий с ранее выполненными.</w:t>
       </w:r>
     </w:p>
     <w:sectPr>

</xml_diff>